<commit_message>
table is working fine totally
</commit_message>
<xml_diff>
--- a/test_table_output.docx
+++ b/test_table_output.docx
@@ -40,6 +40,48 @@
         <w:gridCol w:w="2160"/>
         <w:gridCol w:w="2160"/>
       </w:tblGrid>
+      <w:tr>
+        <w:tc>
+          <w:tcPr>
+            <w:tcW w:type="dxa" w:w="2160"/>
+          </w:tcPr>
+          <w:p>
+            <w:r>
+              <w:t>S.No</w:t>
+            </w:r>
+          </w:p>
+        </w:tc>
+        <w:tc>
+          <w:tcPr>
+            <w:tcW w:type="dxa" w:w="2160"/>
+          </w:tcPr>
+          <w:p>
+            <w:r>
+              <w:t>Institution</w:t>
+            </w:r>
+          </w:p>
+        </w:tc>
+        <w:tc>
+          <w:tcPr>
+            <w:tcW w:type="dxa" w:w="2160"/>
+          </w:tcPr>
+          <w:p>
+            <w:r>
+              <w:t>Degree</w:t>
+            </w:r>
+          </w:p>
+        </w:tc>
+        <w:tc>
+          <w:tcPr>
+            <w:tcW w:type="dxa" w:w="2160"/>
+          </w:tcPr>
+          <w:p>
+            <w:r>
+              <w:t>Year</w:t>
+            </w:r>
+          </w:p>
+        </w:tc>
+      </w:tr>
       <w:tr>
         <w:tc>
           <w:tcPr>
@@ -124,48 +166,6 @@
           </w:p>
         </w:tc>
       </w:tr>
-      <w:tr>
-        <w:tc>
-          <w:tcPr>
-            <w:tcW w:type="dxa" w:w="2160"/>
-          </w:tcPr>
-          <w:p>
-            <w:r>
-              <w:t>S.No</w:t>
-            </w:r>
-          </w:p>
-        </w:tc>
-        <w:tc>
-          <w:tcPr>
-            <w:tcW w:type="dxa" w:w="2160"/>
-          </w:tcPr>
-          <w:p>
-            <w:r>
-              <w:t>Institution</w:t>
-            </w:r>
-          </w:p>
-        </w:tc>
-        <w:tc>
-          <w:tcPr>
-            <w:tcW w:type="dxa" w:w="2160"/>
-          </w:tcPr>
-          <w:p>
-            <w:r>
-              <w:t>Degree</w:t>
-            </w:r>
-          </w:p>
-        </w:tc>
-        <w:tc>
-          <w:tcPr>
-            <w:tcW w:type="dxa" w:w="2160"/>
-          </w:tcPr>
-          <w:p>
-            <w:r>
-              <w:t>Year</w:t>
-            </w:r>
-          </w:p>
-        </w:tc>
-      </w:tr>
     </w:tbl>
     <w:p>
       <w:pPr>
@@ -187,6 +187,48 @@
         <w:gridCol w:w="2160"/>
         <w:gridCol w:w="2160"/>
       </w:tblGrid>
+      <w:tr>
+        <w:tc>
+          <w:tcPr>
+            <w:tcW w:type="dxa" w:w="2160"/>
+          </w:tcPr>
+          <w:p>
+            <w:r>
+              <w:t>S.No</w:t>
+            </w:r>
+          </w:p>
+        </w:tc>
+        <w:tc>
+          <w:tcPr>
+            <w:tcW w:type="dxa" w:w="2160"/>
+          </w:tcPr>
+          <w:p>
+            <w:r>
+              <w:t>Company &amp; Role</w:t>
+            </w:r>
+          </w:p>
+        </w:tc>
+        <w:tc>
+          <w:tcPr>
+            <w:tcW w:type="dxa" w:w="2160"/>
+          </w:tcPr>
+          <w:p>
+            <w:r>
+              <w:t>Time Period</w:t>
+            </w:r>
+          </w:p>
+        </w:tc>
+        <w:tc>
+          <w:tcPr>
+            <w:tcW w:type="dxa" w:w="2160"/>
+          </w:tcPr>
+          <w:p>
+            <w:r>
+              <w:t>Description</w:t>
+            </w:r>
+          </w:p>
+        </w:tc>
+      </w:tr>
       <w:tr>
         <w:tc>
           <w:tcPr>
@@ -279,48 +321,6 @@
           </w:p>
         </w:tc>
       </w:tr>
-      <w:tr>
-        <w:tc>
-          <w:tcPr>
-            <w:tcW w:type="dxa" w:w="2160"/>
-          </w:tcPr>
-          <w:p>
-            <w:r>
-              <w:t>S.No</w:t>
-            </w:r>
-          </w:p>
-        </w:tc>
-        <w:tc>
-          <w:tcPr>
-            <w:tcW w:type="dxa" w:w="2160"/>
-          </w:tcPr>
-          <w:p>
-            <w:r>
-              <w:t>Company &amp; Role</w:t>
-            </w:r>
-          </w:p>
-        </w:tc>
-        <w:tc>
-          <w:tcPr>
-            <w:tcW w:type="dxa" w:w="2160"/>
-          </w:tcPr>
-          <w:p>
-            <w:r>
-              <w:t>Time Period</w:t>
-            </w:r>
-          </w:p>
-        </w:tc>
-        <w:tc>
-          <w:tcPr>
-            <w:tcW w:type="dxa" w:w="2160"/>
-          </w:tcPr>
-          <w:p>
-            <w:r>
-              <w:t>Description</w:t>
-            </w:r>
-          </w:p>
-        </w:tc>
-      </w:tr>
     </w:tbl>
     <w:p>
       <w:pPr>
@@ -342,6 +342,48 @@
         <w:gridCol w:w="2160"/>
         <w:gridCol w:w="2160"/>
       </w:tblGrid>
+      <w:tr>
+        <w:tc>
+          <w:tcPr>
+            <w:tcW w:type="dxa" w:w="2160"/>
+          </w:tcPr>
+          <w:p>
+            <w:r>
+              <w:t>S.No</w:t>
+            </w:r>
+          </w:p>
+        </w:tc>
+        <w:tc>
+          <w:tcPr>
+            <w:tcW w:type="dxa" w:w="2160"/>
+          </w:tcPr>
+          <w:p>
+            <w:r>
+              <w:t>Project Name</w:t>
+            </w:r>
+          </w:p>
+        </w:tc>
+        <w:tc>
+          <w:tcPr>
+            <w:tcW w:type="dxa" w:w="2160"/>
+          </w:tcPr>
+          <w:p>
+            <w:r>
+              <w:t>Technologies</w:t>
+            </w:r>
+          </w:p>
+        </w:tc>
+        <w:tc>
+          <w:tcPr>
+            <w:tcW w:type="dxa" w:w="2160"/>
+          </w:tcPr>
+          <w:p>
+            <w:r>
+              <w:t>Description</w:t>
+            </w:r>
+          </w:p>
+        </w:tc>
+      </w:tr>
       <w:tr>
         <w:tc>
           <w:tcPr>
@@ -422,48 +464,6 @@
           <w:p>
             <w:r>
               <w:t>A React web app.</w:t>
-            </w:r>
-          </w:p>
-        </w:tc>
-      </w:tr>
-      <w:tr>
-        <w:tc>
-          <w:tcPr>
-            <w:tcW w:type="dxa" w:w="2160"/>
-          </w:tcPr>
-          <w:p>
-            <w:r>
-              <w:t>S.No</w:t>
-            </w:r>
-          </w:p>
-        </w:tc>
-        <w:tc>
-          <w:tcPr>
-            <w:tcW w:type="dxa" w:w="2160"/>
-          </w:tcPr>
-          <w:p>
-            <w:r>
-              <w:t>Project Name</w:t>
-            </w:r>
-          </w:p>
-        </w:tc>
-        <w:tc>
-          <w:tcPr>
-            <w:tcW w:type="dxa" w:w="2160"/>
-          </w:tcPr>
-          <w:p>
-            <w:r>
-              <w:t>Technologies</w:t>
-            </w:r>
-          </w:p>
-        </w:tc>
-        <w:tc>
-          <w:tcPr>
-            <w:tcW w:type="dxa" w:w="2160"/>
-          </w:tcPr>
-          <w:p>
-            <w:r>
-              <w:t>Description</w:t>
             </w:r>
           </w:p>
         </w:tc>

</xml_diff>